<commit_message>
Synchronize github with local master
</commit_message>
<xml_diff>
--- a/Plan.docx
+++ b/Plan.docx
@@ -29,8 +29,9 @@
           <w:sz w:val="48"/>
           <w:szCs w:val="48"/>
         </w:rPr>
-        <w:t>Peter Knibbe</w:t>
-      </w:r>
+        <w:t xml:space="preserve">Peter </w:t>
+      </w:r>
+      <w:proofErr w:type="spellStart"/>
       <w:r>
         <w:rPr>
           <w:rFonts w:ascii="Segoe UI" w:eastAsia="Times New Roman" w:hAnsi="Segoe UI" w:cs="Segoe UI"/>
@@ -41,52 +42,78 @@
           <w:sz w:val="48"/>
           <w:szCs w:val="48"/>
         </w:rPr>
-        <w:t xml:space="preserve"> Individual Project</w:t>
-      </w:r>
-    </w:p>
-    <w:p>
-      <w:pPr>
-        <w:spacing w:after="240" w:line="240" w:lineRule="auto"/>
-        <w:rPr>
-          <w:rFonts w:ascii="Segoe UI" w:eastAsia="Times New Roman" w:hAnsi="Segoe UI" w:cs="Segoe UI"/>
-          <w:color w:val="333333"/>
-          <w:sz w:val="24"/>
-          <w:szCs w:val="24"/>
-        </w:rPr>
-      </w:pPr>
-      <w:r>
-        <w:rPr>
-          <w:rFonts w:ascii="Segoe UI" w:eastAsia="Times New Roman" w:hAnsi="Segoe UI" w:cs="Segoe UI"/>
-          <w:color w:val="333333"/>
-          <w:sz w:val="24"/>
-          <w:szCs w:val="24"/>
-        </w:rPr>
-        <w:t>Documentation of Peter Knibbe Individual Project Concept, Problem Statement, Plan, Screen Design, Application Flow, and other relevant stuff (drawing a blank on the right word for these thingies).</w:t>
-      </w:r>
-    </w:p>
-    <w:p>
-      <w:pPr>
-        <w:spacing w:before="360" w:after="240" w:line="240" w:lineRule="auto"/>
-        <w:outlineLvl w:val="2"/>
+        <w:t>Knibbe</w:t>
+      </w:r>
+      <w:proofErr w:type="spellEnd"/>
+      <w:r>
         <w:rPr>
           <w:rFonts w:ascii="Segoe UI" w:eastAsia="Times New Roman" w:hAnsi="Segoe UI" w:cs="Segoe UI"/>
           <w:b/>
           <w:bCs/>
           <w:color w:val="333333"/>
-          <w:sz w:val="30"/>
-          <w:szCs w:val="30"/>
-        </w:rPr>
-      </w:pPr>
-      <w:r>
-        <w:rPr>
-          <w:rFonts w:ascii="Segoe UI" w:eastAsia="Times New Roman" w:hAnsi="Segoe UI" w:cs="Segoe UI"/>
-          <w:b/>
-          <w:bCs/>
-          <w:color w:val="333333"/>
-          <w:sz w:val="30"/>
-          <w:szCs w:val="30"/>
-        </w:rPr>
-        <w:t>Project Plan</w:t>
+          <w:kern w:val="36"/>
+          <w:sz w:val="48"/>
+          <w:szCs w:val="48"/>
+        </w:rPr>
+        <w:t xml:space="preserve"> Individual Project</w:t>
+      </w:r>
+    </w:p>
+    <w:p>
+      <w:pPr>
+        <w:spacing w:after="240" w:line="240" w:lineRule="auto"/>
+        <w:rPr>
+          <w:rFonts w:ascii="Segoe UI" w:eastAsia="Times New Roman" w:hAnsi="Segoe UI" w:cs="Segoe UI"/>
+          <w:color w:val="333333"/>
+          <w:sz w:val="24"/>
+          <w:szCs w:val="24"/>
+        </w:rPr>
+      </w:pPr>
+      <w:r>
+        <w:rPr>
+          <w:rFonts w:ascii="Segoe UI" w:eastAsia="Times New Roman" w:hAnsi="Segoe UI" w:cs="Segoe UI"/>
+          <w:color w:val="333333"/>
+          <w:sz w:val="24"/>
+          <w:szCs w:val="24"/>
+        </w:rPr>
+        <w:t xml:space="preserve">Documentation of Peter </w:t>
+      </w:r>
+      <w:proofErr w:type="spellStart"/>
+      <w:r>
+        <w:rPr>
+          <w:rFonts w:ascii="Segoe UI" w:eastAsia="Times New Roman" w:hAnsi="Segoe UI" w:cs="Segoe UI"/>
+          <w:color w:val="333333"/>
+          <w:sz w:val="24"/>
+          <w:szCs w:val="24"/>
+        </w:rPr>
+        <w:t>Knibbe</w:t>
+      </w:r>
+      <w:proofErr w:type="spellEnd"/>
+      <w:r>
+        <w:rPr>
+          <w:rFonts w:ascii="Segoe UI" w:eastAsia="Times New Roman" w:hAnsi="Segoe UI" w:cs="Segoe UI"/>
+          <w:color w:val="333333"/>
+          <w:sz w:val="24"/>
+          <w:szCs w:val="24"/>
+        </w:rPr>
+        <w:t xml:space="preserve"> Individual Project Concept, Problem Statement, Plan, Screen Design, Application Flow, and other relevant </w:t>
+      </w:r>
+      <w:r>
+        <w:rPr>
+          <w:rFonts w:ascii="Segoe UI" w:eastAsia="Times New Roman" w:hAnsi="Segoe UI" w:cs="Segoe UI"/>
+          <w:color w:val="333333"/>
+          <w:sz w:val="24"/>
+          <w:szCs w:val="24"/>
+        </w:rPr>
+        <w:t>artifacts</w:t>
+      </w:r>
+      <w:r>
+        <w:rPr>
+          <w:rFonts w:ascii="Segoe UI" w:eastAsia="Times New Roman" w:hAnsi="Segoe UI" w:cs="Segoe UI"/>
+          <w:color w:val="333333"/>
+          <w:sz w:val="24"/>
+          <w:szCs w:val="24"/>
+        </w:rPr>
+        <w:t>.</w:t>
       </w:r>
     </w:p>
     <w:p>
@@ -132,6 +159,8 @@
           <w:szCs w:val="30"/>
         </w:rPr>
       </w:pPr>
+      <w:bookmarkStart w:id="0" w:name="_GoBack"/>
+      <w:bookmarkEnd w:id="0"/>
       <w:r>
         <w:rPr>
           <w:rFonts w:ascii="Segoe UI" w:eastAsia="Times New Roman" w:hAnsi="Segoe UI" w:cs="Segoe UI"/>
@@ -141,7 +170,7 @@
           <w:sz w:val="30"/>
           <w:szCs w:val="30"/>
         </w:rPr>
-        <w:t>Week 1</w:t>
+        <w:t>Week 2</w:t>
       </w:r>
     </w:p>
     <w:p>
@@ -165,7 +194,7 @@
           <w:sz w:val="24"/>
           <w:szCs w:val="24"/>
         </w:rPr>
-        <w:object w:dxaOrig="1440" w:dyaOrig="1440">
+        <w:object w:dxaOrig="225" w:dyaOrig="225">
           <v:shapetype id="_x0000_t75" coordsize="21600,21600" o:spt="75" o:preferrelative="t" path="m@4@5l@4@11@9@11@9@5xe" filled="f" stroked="f">
             <v:stroke joinstyle="miter"/>
             <v:formulas>
@@ -185,10 +214,10 @@
             <v:path o:extrusionok="f" gradientshapeok="t" o:connecttype="rect"/>
             <o:lock v:ext="edit" aspectratio="t"/>
           </v:shapetype>
-          <v:shape id="_x0000_i1198" type="#_x0000_t75" style="width:20.25pt;height:17.25pt" o:ole="">
+          <v:shape id="_x0000_i1286" type="#_x0000_t75" style="width:20.25pt;height:17.25pt" o:ole="">
             <v:imagedata r:id="rId5" o:title=""/>
           </v:shape>
-          <w:control r:id="rId6" w:name="DefaultOcxName" w:shapeid="_x0000_i1198"/>
+          <w:control r:id="rId6" w:name="DefaultOcxName" w:shapeid="_x0000_i1286"/>
         </w:object>
       </w:r>
       <w:r>
@@ -222,11 +251,11 @@
           <w:sz w:val="24"/>
           <w:szCs w:val="24"/>
         </w:rPr>
-        <w:object w:dxaOrig="1440" w:dyaOrig="1440">
-          <v:shape id="_x0000_i1216" type="#_x0000_t75" style="width:20.25pt;height:17.25pt" o:ole="">
-            <v:imagedata r:id="rId7" o:title=""/>
+        <w:object w:dxaOrig="225" w:dyaOrig="225">
+          <v:shape id="_x0000_i1103" type="#_x0000_t75" style="width:20.25pt;height:17.25pt" o:ole="">
+            <v:imagedata r:id="rId5" o:title=""/>
           </v:shape>
-          <w:control r:id="rId8" w:name="DefaultOcxName1" w:shapeid="_x0000_i1216"/>
+          <w:control r:id="rId7" w:name="DefaultOcxName1" w:shapeid="_x0000_i1103"/>
         </w:object>
       </w:r>
       <w:r>
@@ -260,11 +289,11 @@
           <w:sz w:val="24"/>
           <w:szCs w:val="24"/>
         </w:rPr>
-        <w:object w:dxaOrig="1440" w:dyaOrig="1440">
-          <v:shape id="_x0000_i1200" type="#_x0000_t75" style="width:20.25pt;height:17.25pt" o:ole="">
+        <w:object w:dxaOrig="225" w:dyaOrig="225">
+          <v:shape id="_x0000_i1287" type="#_x0000_t75" style="width:20.25pt;height:17.25pt" o:ole="">
             <v:imagedata r:id="rId5" o:title=""/>
           </v:shape>
-          <w:control r:id="rId9" w:name="DefaultOcxName2" w:shapeid="_x0000_i1200"/>
+          <w:control r:id="rId8" w:name="DefaultOcxName4" w:shapeid="_x0000_i1287"/>
         </w:object>
       </w:r>
       <w:r>
@@ -274,7 +303,7 @@
           <w:sz w:val="24"/>
           <w:szCs w:val="24"/>
         </w:rPr>
-        <w:t> Determine possible Web Services or APIs to use</w:t>
+        <w:t> Time log entries</w:t>
       </w:r>
     </w:p>
     <w:p>
@@ -298,11 +327,11 @@
           <w:sz w:val="24"/>
           <w:szCs w:val="24"/>
         </w:rPr>
-        <w:object w:dxaOrig="1440" w:dyaOrig="1440">
-          <v:shape id="_x0000_i1202" type="#_x0000_t75" style="width:20.25pt;height:17.25pt" o:ole="">
+        <w:object w:dxaOrig="225" w:dyaOrig="225">
+          <v:shape id="_x0000_i1300" type="#_x0000_t75" style="width:20.25pt;height:17.25pt" o:ole="">
             <v:imagedata r:id="rId5" o:title=""/>
           </v:shape>
-          <w:control r:id="rId10" w:name="DefaultOcxName3" w:shapeid="_x0000_i1202"/>
+          <w:control r:id="rId9" w:name="DefaultOcxName5" w:shapeid="_x0000_i1300"/>
         </w:object>
       </w:r>
       <w:r>
@@ -312,7 +341,7 @@
           <w:sz w:val="24"/>
           <w:szCs w:val="24"/>
         </w:rPr>
-        <w:t> List technologies and how they will be used</w:t>
+        <w:t> Begin project plan</w:t>
       </w:r>
     </w:p>
     <w:p>
@@ -336,11 +365,11 @@
           <w:sz w:val="24"/>
           <w:szCs w:val="24"/>
         </w:rPr>
-        <w:object w:dxaOrig="1440" w:dyaOrig="1440">
-          <v:shape id="_x0000_i1203" type="#_x0000_t75" style="width:20.25pt;height:17.25pt" o:ole="">
-            <v:imagedata r:id="rId5" o:title=""/>
+        <w:object w:dxaOrig="225" w:dyaOrig="225">
+          <v:shape id="_x0000_i1307" type="#_x0000_t75" style="width:20.25pt;height:17.25pt" o:ole="">
+            <v:imagedata r:id="rId10" o:title=""/>
           </v:shape>
-          <w:control r:id="rId11" w:name="DefaultOcxName4" w:shapeid="_x0000_i1203"/>
+          <w:control r:id="rId11" w:name="DefaultOcxName510" w:shapeid="_x0000_i1307"/>
         </w:object>
       </w:r>
       <w:r>
@@ -350,10 +379,18 @@
           <w:sz w:val="24"/>
           <w:szCs w:val="24"/>
         </w:rPr>
-        <w:t> Time log entries</w:t>
-      </w:r>
-    </w:p>
-    <w:bookmarkStart w:id="0" w:name="_GoBack"/>
+        <w:t xml:space="preserve"> Begin </w:t>
+      </w:r>
+      <w:r>
+        <w:rPr>
+          <w:rFonts w:ascii="Segoe UI" w:eastAsia="Times New Roman" w:hAnsi="Segoe UI" w:cs="Segoe UI"/>
+          <w:color w:val="333333"/>
+          <w:sz w:val="24"/>
+          <w:szCs w:val="24"/>
+        </w:rPr>
+        <w:t>Application High Level Design</w:t>
+      </w:r>
+    </w:p>
     <w:p>
       <w:pPr>
         <w:numPr>
@@ -375,14 +412,51 @@
           <w:sz w:val="24"/>
           <w:szCs w:val="24"/>
         </w:rPr>
-        <w:object w:dxaOrig="1440" w:dyaOrig="1440">
-          <v:shape id="_x0000_i1246" type="#_x0000_t75" style="width:20.25pt;height:17.25pt" o:ole="">
-            <v:imagedata r:id="rId7" o:title=""/>
+        <w:object w:dxaOrig="225" w:dyaOrig="225">
+          <v:shape id="_x0000_i1308" type="#_x0000_t75" style="width:20.25pt;height:17.25pt" o:ole="">
+            <v:imagedata r:id="rId10" o:title=""/>
           </v:shape>
-          <w:control r:id="rId12" w:name="DefaultOcxName5" w:shapeid="_x0000_i1246"/>
+          <w:control r:id="rId12" w:name="DefaultOcxName511" w:shapeid="_x0000_i1308"/>
         </w:object>
       </w:r>
-      <w:bookmarkEnd w:id="0"/>
+      <w:r>
+        <w:rPr>
+          <w:rFonts w:ascii="Segoe UI" w:eastAsia="Times New Roman" w:hAnsi="Segoe UI" w:cs="Segoe UI"/>
+          <w:color w:val="333333"/>
+          <w:sz w:val="24"/>
+          <w:szCs w:val="24"/>
+        </w:rPr>
+        <w:t> Begin Screen Design</w:t>
+      </w:r>
+    </w:p>
+    <w:p>
+      <w:pPr>
+        <w:numPr>
+          <w:ilvl w:val="0"/>
+          <w:numId w:val="3"/>
+        </w:numPr>
+        <w:spacing w:before="45" w:after="100" w:afterAutospacing="1" w:line="240" w:lineRule="auto"/>
+        <w:rPr>
+          <w:rFonts w:ascii="Segoe UI" w:eastAsia="Times New Roman" w:hAnsi="Segoe UI" w:cs="Segoe UI"/>
+          <w:color w:val="333333"/>
+          <w:sz w:val="24"/>
+          <w:szCs w:val="24"/>
+        </w:rPr>
+      </w:pPr>
+      <w:r>
+        <w:rPr>
+          <w:rFonts w:ascii="Segoe UI" w:eastAsia="Times New Roman" w:hAnsi="Segoe UI" w:cs="Segoe UI"/>
+          <w:color w:val="333333"/>
+          <w:sz w:val="24"/>
+          <w:szCs w:val="24"/>
+        </w:rPr>
+        <w:object w:dxaOrig="225" w:dyaOrig="225">
+          <v:shape id="_x0000_i1309" type="#_x0000_t75" style="width:20.25pt;height:17.25pt" o:ole="">
+            <v:imagedata r:id="rId10" o:title=""/>
+          </v:shape>
+          <w:control r:id="rId13" w:name="DefaultOcxName512" w:shapeid="_x0000_i1309"/>
+        </w:object>
+      </w:r>
       <w:r>
         <w:rPr>
           <w:rFonts w:ascii="Segoe UI" w:eastAsia="Times New Roman" w:hAnsi="Segoe UI" w:cs="Segoe UI"/>
@@ -415,7 +489,7 @@
           <w:sz w:val="30"/>
           <w:szCs w:val="30"/>
         </w:rPr>
-        <w:t>Week 2</w:t>
+        <w:t>Week 3</w:t>
       </w:r>
     </w:p>
     <w:p>
@@ -439,11 +513,11 @@
           <w:sz w:val="24"/>
           <w:szCs w:val="24"/>
         </w:rPr>
-        <w:object w:dxaOrig="1440" w:dyaOrig="1440">
-          <v:shape id="_x0000_i1207" type="#_x0000_t75" style="width:20.25pt;height:17.25pt" o:ole="">
-            <v:imagedata r:id="rId5" o:title=""/>
+        <w:object w:dxaOrig="225" w:dyaOrig="225">
+          <v:shape id="_x0000_i1118" type="#_x0000_t75" style="width:20.25pt;height:17.25pt" o:ole="">
+            <v:imagedata r:id="rId10" o:title=""/>
           </v:shape>
-          <w:control r:id="rId13" w:name="DefaultOcxName6" w:shapeid="_x0000_i1207"/>
+          <w:control r:id="rId14" w:name="DefaultOcxName6" w:shapeid="_x0000_i1118"/>
         </w:object>
       </w:r>
       <w:r>
@@ -477,11 +551,11 @@
           <w:sz w:val="24"/>
           <w:szCs w:val="24"/>
         </w:rPr>
-        <w:object w:dxaOrig="1440" w:dyaOrig="1440">
-          <v:shape id="_x0000_i1209" type="#_x0000_t75" style="width:20.25pt;height:17.25pt" o:ole="">
-            <v:imagedata r:id="rId5" o:title=""/>
+        <w:object w:dxaOrig="225" w:dyaOrig="225">
+          <v:shape id="_x0000_i1296" type="#_x0000_t75" style="width:20.25pt;height:17.25pt" o:ole="">
+            <v:imagedata r:id="rId10" o:title=""/>
           </v:shape>
-          <w:control r:id="rId14" w:name="DefaultOcxName7" w:shapeid="_x0000_i1209"/>
+          <w:control r:id="rId15" w:name="DefaultOcxName7" w:shapeid="_x0000_i1296"/>
         </w:object>
       </w:r>
       <w:r>
@@ -491,7 +565,92 @@
           <w:sz w:val="24"/>
           <w:szCs w:val="24"/>
         </w:rPr>
-        <w:t> Complete screen design (on paper)</w:t>
+        <w:t xml:space="preserve"> </w:t>
+      </w:r>
+      <w:r>
+        <w:rPr>
+          <w:rFonts w:ascii="Segoe UI" w:eastAsia="Times New Roman" w:hAnsi="Segoe UI" w:cs="Segoe UI"/>
+          <w:color w:val="333333"/>
+          <w:sz w:val="24"/>
+          <w:szCs w:val="24"/>
+        </w:rPr>
+        <w:t>Complete screen design (on paper)</w:t>
+      </w:r>
+    </w:p>
+    <w:p>
+      <w:pPr>
+        <w:numPr>
+          <w:ilvl w:val="0"/>
+          <w:numId w:val="3"/>
+        </w:numPr>
+        <w:spacing w:before="45" w:after="100" w:afterAutospacing="1" w:line="240" w:lineRule="auto"/>
+        <w:rPr>
+          <w:rFonts w:ascii="Segoe UI" w:eastAsia="Times New Roman" w:hAnsi="Segoe UI" w:cs="Segoe UI"/>
+          <w:color w:val="333333"/>
+          <w:sz w:val="24"/>
+          <w:szCs w:val="24"/>
+        </w:rPr>
+      </w:pPr>
+      <w:r>
+        <w:rPr>
+          <w:rFonts w:ascii="Segoe UI" w:eastAsia="Times New Roman" w:hAnsi="Segoe UI" w:cs="Segoe UI"/>
+          <w:color w:val="333333"/>
+          <w:sz w:val="24"/>
+          <w:szCs w:val="24"/>
+        </w:rPr>
+        <w:object w:dxaOrig="225" w:dyaOrig="225">
+          <v:shape id="_x0000_i1295" type="#_x0000_t75" style="width:20.25pt;height:17.25pt" o:ole="">
+            <v:imagedata r:id="rId10" o:title=""/>
+          </v:shape>
+          <w:control r:id="rId16" w:name="DefaultOcxName2" w:shapeid="_x0000_i1295"/>
+        </w:object>
+      </w:r>
+      <w:r>
+        <w:rPr>
+          <w:rFonts w:ascii="Segoe UI" w:eastAsia="Times New Roman" w:hAnsi="Segoe UI" w:cs="Segoe UI"/>
+          <w:color w:val="333333"/>
+          <w:sz w:val="24"/>
+          <w:szCs w:val="24"/>
+        </w:rPr>
+        <w:t>Determine possible Web Services or APIs to use</w:t>
+      </w:r>
+    </w:p>
+    <w:p>
+      <w:pPr>
+        <w:numPr>
+          <w:ilvl w:val="0"/>
+          <w:numId w:val="3"/>
+        </w:numPr>
+        <w:spacing w:before="45" w:after="100" w:afterAutospacing="1" w:line="240" w:lineRule="auto"/>
+        <w:rPr>
+          <w:rFonts w:ascii="Segoe UI" w:eastAsia="Times New Roman" w:hAnsi="Segoe UI" w:cs="Segoe UI"/>
+          <w:color w:val="333333"/>
+          <w:sz w:val="24"/>
+          <w:szCs w:val="24"/>
+        </w:rPr>
+      </w:pPr>
+      <w:r>
+        <w:rPr>
+          <w:rFonts w:ascii="Segoe UI" w:eastAsia="Times New Roman" w:hAnsi="Segoe UI" w:cs="Segoe UI"/>
+          <w:color w:val="333333"/>
+          <w:sz w:val="24"/>
+          <w:szCs w:val="24"/>
+        </w:rPr>
+        <w:object w:dxaOrig="225" w:dyaOrig="225">
+          <v:shape id="_x0000_i1293" type="#_x0000_t75" style="width:20.25pt;height:17.25pt" o:ole="">
+            <v:imagedata r:id="rId10" o:title=""/>
+          </v:shape>
+          <w:control r:id="rId17" w:name="DefaultOcxName3" w:shapeid="_x0000_i1293"/>
+        </w:object>
+      </w:r>
+      <w:r>
+        <w:rPr>
+          <w:rFonts w:ascii="Segoe UI" w:eastAsia="Times New Roman" w:hAnsi="Segoe UI" w:cs="Segoe UI"/>
+          <w:color w:val="333333"/>
+          <w:sz w:val="24"/>
+          <w:szCs w:val="24"/>
+        </w:rPr>
+        <w:t> List technologies and how they will be used</w:t>
       </w:r>
     </w:p>
     <w:p>
@@ -515,11 +674,11 @@
           <w:sz w:val="24"/>
           <w:szCs w:val="24"/>
         </w:rPr>
-        <w:object w:dxaOrig="1440" w:dyaOrig="1440">
-          <v:shape id="_x0000_i1210" type="#_x0000_t75" style="width:20.25pt;height:17.25pt" o:ole="">
-            <v:imagedata r:id="rId5" o:title=""/>
+        <w:object w:dxaOrig="225" w:dyaOrig="225">
+          <v:shape id="_x0000_i1124" type="#_x0000_t75" style="width:20.25pt;height:17.25pt" o:ole="">
+            <v:imagedata r:id="rId10" o:title=""/>
           </v:shape>
-          <w:control r:id="rId15" w:name="DefaultOcxName8" w:shapeid="_x0000_i1210"/>
+          <w:control r:id="rId18" w:name="DefaultOcxName8" w:shapeid="_x0000_i1124"/>
         </w:object>
       </w:r>
       <w:r>
@@ -553,11 +712,11 @@
           <w:sz w:val="24"/>
           <w:szCs w:val="24"/>
         </w:rPr>
-        <w:object w:dxaOrig="1440" w:dyaOrig="1440">
-          <v:shape id="_x0000_i1211" type="#_x0000_t75" style="width:20.25pt;height:17.25pt" o:ole="">
-            <v:imagedata r:id="rId5" o:title=""/>
+        <w:object w:dxaOrig="225" w:dyaOrig="225">
+          <v:shape id="_x0000_i1127" type="#_x0000_t75" style="width:20.25pt;height:17.25pt" o:ole="">
+            <v:imagedata r:id="rId10" o:title=""/>
           </v:shape>
-          <w:control r:id="rId16" w:name="DefaultOcxName9" w:shapeid="_x0000_i1211"/>
+          <w:control r:id="rId19" w:name="DefaultOcxName9" w:shapeid="_x0000_i1127"/>
         </w:object>
       </w:r>
       <w:r>
@@ -591,11 +750,11 @@
           <w:sz w:val="24"/>
           <w:szCs w:val="24"/>
         </w:rPr>
-        <w:object w:dxaOrig="1440" w:dyaOrig="1440">
-          <v:shape id="_x0000_i1212" type="#_x0000_t75" style="width:20.25pt;height:17.25pt" o:ole="">
-            <v:imagedata r:id="rId5" o:title=""/>
+        <w:object w:dxaOrig="225" w:dyaOrig="225">
+          <v:shape id="_x0000_i1130" type="#_x0000_t75" style="width:20.25pt;height:17.25pt" o:ole="">
+            <v:imagedata r:id="rId10" o:title=""/>
           </v:shape>
-          <w:control r:id="rId17" w:name="DefaultOcxName10" w:shapeid="_x0000_i1212"/>
+          <w:control r:id="rId20" w:name="DefaultOcxName10" w:shapeid="_x0000_i1130"/>
         </w:object>
       </w:r>
       <w:r>
@@ -605,8 +764,19 @@
           <w:sz w:val="24"/>
           <w:szCs w:val="24"/>
         </w:rPr>
-        <w:t> Deploy application to Openshift</w:t>
-      </w:r>
+        <w:t xml:space="preserve"> Deploy application to </w:t>
+      </w:r>
+      <w:proofErr w:type="spellStart"/>
+      <w:r>
+        <w:rPr>
+          <w:rFonts w:ascii="Segoe UI" w:eastAsia="Times New Roman" w:hAnsi="Segoe UI" w:cs="Segoe UI"/>
+          <w:color w:val="333333"/>
+          <w:sz w:val="24"/>
+          <w:szCs w:val="24"/>
+        </w:rPr>
+        <w:t>Openshift</w:t>
+      </w:r>
+      <w:proofErr w:type="spellEnd"/>
     </w:p>
     <w:p>
       <w:pPr>
@@ -629,11 +799,11 @@
           <w:sz w:val="24"/>
           <w:szCs w:val="24"/>
         </w:rPr>
-        <w:object w:dxaOrig="1440" w:dyaOrig="1440">
-          <v:shape id="_x0000_i1213" type="#_x0000_t75" style="width:20.25pt;height:17.25pt" o:ole="">
-            <v:imagedata r:id="rId5" o:title=""/>
+        <w:object w:dxaOrig="225" w:dyaOrig="225">
+          <v:shape id="_x0000_i1133" type="#_x0000_t75" style="width:20.25pt;height:17.25pt" o:ole="">
+            <v:imagedata r:id="rId10" o:title=""/>
           </v:shape>
-          <w:control r:id="rId18" w:name="DefaultOcxName11" w:shapeid="_x0000_i1213"/>
+          <w:control r:id="rId21" w:name="DefaultOcxName11" w:shapeid="_x0000_i1133"/>
         </w:object>
       </w:r>
       <w:r>
@@ -667,11 +837,11 @@
           <w:sz w:val="24"/>
           <w:szCs w:val="24"/>
         </w:rPr>
-        <w:object w:dxaOrig="1440" w:dyaOrig="1440">
-          <v:shape id="_x0000_i1214" type="#_x0000_t75" style="width:20.25pt;height:17.25pt" o:ole="">
-            <v:imagedata r:id="rId5" o:title=""/>
+        <w:object w:dxaOrig="225" w:dyaOrig="225">
+          <v:shape id="_x0000_i1136" type="#_x0000_t75" style="width:20.25pt;height:17.25pt" o:ole="">
+            <v:imagedata r:id="rId10" o:title=""/>
           </v:shape>
-          <w:control r:id="rId19" w:name="DefaultOcxName12" w:shapeid="_x0000_i1214"/>
+          <w:control r:id="rId22" w:name="DefaultOcxName12" w:shapeid="_x0000_i1136"/>
         </w:object>
       </w:r>
       <w:r>
@@ -705,11 +875,12 @@
           <w:sz w:val="24"/>
           <w:szCs w:val="24"/>
         </w:rPr>
-        <w:object w:dxaOrig="1440" w:dyaOrig="1440">
-          <v:shape id="_x0000_i1215" type="#_x0000_t75" style="width:20.25pt;height:17.25pt" o:ole="">
-            <v:imagedata r:id="rId5" o:title=""/>
+        <w:lastRenderedPageBreak/>
+        <w:object w:dxaOrig="225" w:dyaOrig="225">
+          <v:shape id="_x0000_i1139" type="#_x0000_t75" style="width:20.25pt;height:17.25pt" o:ole="">
+            <v:imagedata r:id="rId10" o:title=""/>
           </v:shape>
-          <w:control r:id="rId20" w:name="DefaultOcxName13" w:shapeid="_x0000_i1215"/>
+          <w:control r:id="rId23" w:name="DefaultOcxName13" w:shapeid="_x0000_i1139"/>
         </w:object>
       </w:r>
       <w:r>
@@ -743,12 +914,11 @@
           <w:sz w:val="24"/>
           <w:szCs w:val="24"/>
         </w:rPr>
-        <w:lastRenderedPageBreak/>
-        <w:object w:dxaOrig="1440" w:dyaOrig="1440">
-          <v:shape id="_x0000_i1217" type="#_x0000_t75" style="width:20.25pt;height:17.25pt" o:ole="">
-            <v:imagedata r:id="rId5" o:title=""/>
+        <w:object w:dxaOrig="225" w:dyaOrig="225">
+          <v:shape id="_x0000_i1142" type="#_x0000_t75" style="width:20.25pt;height:17.25pt" o:ole="">
+            <v:imagedata r:id="rId10" o:title=""/>
           </v:shape>
-          <w:control r:id="rId21" w:name="DefaultOcxName14" w:shapeid="_x0000_i1217"/>
+          <w:control r:id="rId24" w:name="DefaultOcxName14" w:shapeid="_x0000_i1142"/>
         </w:object>
       </w:r>
       <w:r>
@@ -783,7 +953,7 @@
           <w:sz w:val="30"/>
           <w:szCs w:val="30"/>
         </w:rPr>
-        <w:t>Week 3</w:t>
+        <w:t>Week 4</w:t>
       </w:r>
     </w:p>
     <w:p>
@@ -807,11 +977,11 @@
           <w:sz w:val="24"/>
           <w:szCs w:val="24"/>
         </w:rPr>
-        <w:object w:dxaOrig="1440" w:dyaOrig="1440">
-          <v:shape id="_x0000_i1218" type="#_x0000_t75" style="width:20.25pt;height:17.25pt" o:ole="">
-            <v:imagedata r:id="rId5" o:title=""/>
+        <w:object w:dxaOrig="225" w:dyaOrig="225">
+          <v:shape id="_x0000_i1145" type="#_x0000_t75" style="width:20.25pt;height:17.25pt" o:ole="">
+            <v:imagedata r:id="rId10" o:title=""/>
           </v:shape>
-          <w:control r:id="rId22" w:name="DefaultOcxName15" w:shapeid="_x0000_i1218"/>
+          <w:control r:id="rId25" w:name="DefaultOcxName15" w:shapeid="_x0000_i1145"/>
         </w:object>
       </w:r>
       <w:r>
@@ -845,11 +1015,11 @@
           <w:sz w:val="24"/>
           <w:szCs w:val="24"/>
         </w:rPr>
-        <w:object w:dxaOrig="1440" w:dyaOrig="1440">
-          <v:shape id="_x0000_i1219" type="#_x0000_t75" style="width:20.25pt;height:17.25pt" o:ole="">
-            <v:imagedata r:id="rId5" o:title=""/>
+        <w:object w:dxaOrig="225" w:dyaOrig="225">
+          <v:shape id="_x0000_i1148" type="#_x0000_t75" style="width:20.25pt;height:17.25pt" o:ole="">
+            <v:imagedata r:id="rId10" o:title=""/>
           </v:shape>
-          <w:control r:id="rId23" w:name="DefaultOcxName16" w:shapeid="_x0000_i1219"/>
+          <w:control r:id="rId26" w:name="DefaultOcxName16" w:shapeid="_x0000_i1148"/>
         </w:object>
       </w:r>
       <w:r>
@@ -883,11 +1053,11 @@
           <w:sz w:val="24"/>
           <w:szCs w:val="24"/>
         </w:rPr>
-        <w:object w:dxaOrig="1440" w:dyaOrig="1440">
-          <v:shape id="_x0000_i1220" type="#_x0000_t75" style="width:20.25pt;height:17.25pt" o:ole="">
-            <v:imagedata r:id="rId5" o:title=""/>
+        <w:object w:dxaOrig="225" w:dyaOrig="225">
+          <v:shape id="_x0000_i1151" type="#_x0000_t75" style="width:20.25pt;height:17.25pt" o:ole="">
+            <v:imagedata r:id="rId10" o:title=""/>
           </v:shape>
-          <w:control r:id="rId24" w:name="DefaultOcxName17" w:shapeid="_x0000_i1220"/>
+          <w:control r:id="rId27" w:name="DefaultOcxName17" w:shapeid="_x0000_i1151"/>
         </w:object>
       </w:r>
       <w:r>
@@ -921,11 +1091,11 @@
           <w:sz w:val="24"/>
           <w:szCs w:val="24"/>
         </w:rPr>
-        <w:object w:dxaOrig="1440" w:dyaOrig="1440">
-          <v:shape id="_x0000_i1221" type="#_x0000_t75" style="width:20.25pt;height:17.25pt" o:ole="">
-            <v:imagedata r:id="rId5" o:title=""/>
+        <w:object w:dxaOrig="225" w:dyaOrig="225">
+          <v:shape id="_x0000_i1154" type="#_x0000_t75" style="width:20.25pt;height:17.25pt" o:ole="">
+            <v:imagedata r:id="rId10" o:title=""/>
           </v:shape>
-          <w:control r:id="rId25" w:name="DefaultOcxName18" w:shapeid="_x0000_i1221"/>
+          <w:control r:id="rId28" w:name="DefaultOcxName18" w:shapeid="_x0000_i1154"/>
         </w:object>
       </w:r>
       <w:r>
@@ -959,11 +1129,11 @@
           <w:sz w:val="24"/>
           <w:szCs w:val="24"/>
         </w:rPr>
-        <w:object w:dxaOrig="1440" w:dyaOrig="1440">
-          <v:shape id="_x0000_i1222" type="#_x0000_t75" style="width:20.25pt;height:17.25pt" o:ole="">
-            <v:imagedata r:id="rId5" o:title=""/>
+        <w:object w:dxaOrig="225" w:dyaOrig="225">
+          <v:shape id="_x0000_i1157" type="#_x0000_t75" style="width:20.25pt;height:17.25pt" o:ole="">
+            <v:imagedata r:id="rId10" o:title=""/>
           </v:shape>
-          <w:control r:id="rId26" w:name="DefaultOcxName19" w:shapeid="_x0000_i1222"/>
+          <w:control r:id="rId29" w:name="DefaultOcxName19" w:shapeid="_x0000_i1157"/>
         </w:object>
       </w:r>
       <w:r>
@@ -997,11 +1167,11 @@
           <w:sz w:val="24"/>
           <w:szCs w:val="24"/>
         </w:rPr>
-        <w:object w:dxaOrig="1440" w:dyaOrig="1440">
-          <v:shape id="_x0000_i1223" type="#_x0000_t75" style="width:20.25pt;height:17.25pt" o:ole="">
-            <v:imagedata r:id="rId5" o:title=""/>
+        <w:object w:dxaOrig="225" w:dyaOrig="225">
+          <v:shape id="_x0000_i1160" type="#_x0000_t75" style="width:20.25pt;height:17.25pt" o:ole="">
+            <v:imagedata r:id="rId10" o:title=""/>
           </v:shape>
-          <w:control r:id="rId27" w:name="DefaultOcxName20" w:shapeid="_x0000_i1223"/>
+          <w:control r:id="rId30" w:name="DefaultOcxName20" w:shapeid="_x0000_i1160"/>
         </w:object>
       </w:r>
       <w:r>
@@ -1035,11 +1205,11 @@
           <w:sz w:val="24"/>
           <w:szCs w:val="24"/>
         </w:rPr>
-        <w:object w:dxaOrig="1440" w:dyaOrig="1440">
-          <v:shape id="_x0000_i1224" type="#_x0000_t75" style="width:20.25pt;height:17.25pt" o:ole="">
-            <v:imagedata r:id="rId5" o:title=""/>
+        <w:object w:dxaOrig="225" w:dyaOrig="225">
+          <v:shape id="_x0000_i1163" type="#_x0000_t75" style="width:20.25pt;height:17.25pt" o:ole="">
+            <v:imagedata r:id="rId10" o:title=""/>
           </v:shape>
-          <w:control r:id="rId28" w:name="DefaultOcxName21" w:shapeid="_x0000_i1224"/>
+          <w:control r:id="rId31" w:name="DefaultOcxName21" w:shapeid="_x0000_i1163"/>
         </w:object>
       </w:r>
       <w:r>
@@ -1073,11 +1243,11 @@
           <w:sz w:val="24"/>
           <w:szCs w:val="24"/>
         </w:rPr>
-        <w:object w:dxaOrig="1440" w:dyaOrig="1440">
-          <v:shape id="_x0000_i1225" type="#_x0000_t75" style="width:20.25pt;height:17.25pt" o:ole="">
-            <v:imagedata r:id="rId5" o:title=""/>
+        <w:object w:dxaOrig="225" w:dyaOrig="225">
+          <v:shape id="_x0000_i1166" type="#_x0000_t75" style="width:20.25pt;height:17.25pt" o:ole="">
+            <v:imagedata r:id="rId10" o:title=""/>
           </v:shape>
-          <w:control r:id="rId29" w:name="DefaultOcxName22" w:shapeid="_x0000_i1225"/>
+          <w:control r:id="rId32" w:name="DefaultOcxName22" w:shapeid="_x0000_i1166"/>
         </w:object>
       </w:r>
       <w:r>
@@ -1112,7 +1282,7 @@
           <w:sz w:val="30"/>
           <w:szCs w:val="30"/>
         </w:rPr>
-        <w:t>Week 4</w:t>
+        <w:t>Week 5</w:t>
       </w:r>
     </w:p>
     <w:p>
@@ -1136,11 +1306,11 @@
           <w:sz w:val="24"/>
           <w:szCs w:val="24"/>
         </w:rPr>
-        <w:object w:dxaOrig="1440" w:dyaOrig="1440">
-          <v:shape id="_x0000_i1226" type="#_x0000_t75" style="width:20.25pt;height:17.25pt" o:ole="">
-            <v:imagedata r:id="rId5" o:title=""/>
+        <w:object w:dxaOrig="225" w:dyaOrig="225">
+          <v:shape id="_x0000_i1169" type="#_x0000_t75" style="width:20.25pt;height:17.25pt" o:ole="">
+            <v:imagedata r:id="rId10" o:title=""/>
           </v:shape>
-          <w:control r:id="rId30" w:name="DefaultOcxName23" w:shapeid="_x0000_i1226"/>
+          <w:control r:id="rId33" w:name="DefaultOcxName23" w:shapeid="_x0000_i1169"/>
         </w:object>
       </w:r>
       <w:r>
@@ -1174,11 +1344,11 @@
           <w:sz w:val="24"/>
           <w:szCs w:val="24"/>
         </w:rPr>
-        <w:object w:dxaOrig="1440" w:dyaOrig="1440">
-          <v:shape id="_x0000_i1227" type="#_x0000_t75" style="width:20.25pt;height:17.25pt" o:ole="">
-            <v:imagedata r:id="rId5" o:title=""/>
+        <w:object w:dxaOrig="225" w:dyaOrig="225">
+          <v:shape id="_x0000_i1172" type="#_x0000_t75" style="width:20.25pt;height:17.25pt" o:ole="">
+            <v:imagedata r:id="rId10" o:title=""/>
           </v:shape>
-          <w:control r:id="rId31" w:name="DefaultOcxName24" w:shapeid="_x0000_i1227"/>
+          <w:control r:id="rId34" w:name="DefaultOcxName24" w:shapeid="_x0000_i1172"/>
         </w:object>
       </w:r>
       <w:r>
@@ -1212,11 +1382,11 @@
           <w:sz w:val="24"/>
           <w:szCs w:val="24"/>
         </w:rPr>
-        <w:object w:dxaOrig="1440" w:dyaOrig="1440">
-          <v:shape id="_x0000_i1228" type="#_x0000_t75" style="width:20.25pt;height:17.25pt" o:ole="">
-            <v:imagedata r:id="rId5" o:title=""/>
+        <w:object w:dxaOrig="225" w:dyaOrig="225">
+          <v:shape id="_x0000_i1175" type="#_x0000_t75" style="width:20.25pt;height:17.25pt" o:ole="">
+            <v:imagedata r:id="rId10" o:title=""/>
           </v:shape>
-          <w:control r:id="rId32" w:name="DefaultOcxName25" w:shapeid="_x0000_i1228"/>
+          <w:control r:id="rId35" w:name="DefaultOcxName25" w:shapeid="_x0000_i1175"/>
         </w:object>
       </w:r>
       <w:r>
@@ -1250,11 +1420,11 @@
           <w:sz w:val="24"/>
           <w:szCs w:val="24"/>
         </w:rPr>
-        <w:object w:dxaOrig="1440" w:dyaOrig="1440">
-          <v:shape id="_x0000_i1229" type="#_x0000_t75" style="width:20.25pt;height:17.25pt" o:ole="">
-            <v:imagedata r:id="rId5" o:title=""/>
+        <w:object w:dxaOrig="225" w:dyaOrig="225">
+          <v:shape id="_x0000_i1178" type="#_x0000_t75" style="width:20.25pt;height:17.25pt" o:ole="">
+            <v:imagedata r:id="rId10" o:title=""/>
           </v:shape>
-          <w:control r:id="rId33" w:name="DefaultOcxName26" w:shapeid="_x0000_i1229"/>
+          <w:control r:id="rId36" w:name="DefaultOcxName26" w:shapeid="_x0000_i1178"/>
         </w:object>
       </w:r>
       <w:r>
@@ -1288,11 +1458,11 @@
           <w:sz w:val="24"/>
           <w:szCs w:val="24"/>
         </w:rPr>
-        <w:object w:dxaOrig="1440" w:dyaOrig="1440">
-          <v:shape id="_x0000_i1230" type="#_x0000_t75" style="width:20.25pt;height:17.25pt" o:ole="">
-            <v:imagedata r:id="rId5" o:title=""/>
+        <w:object w:dxaOrig="225" w:dyaOrig="225">
+          <v:shape id="_x0000_i1181" type="#_x0000_t75" style="width:20.25pt;height:17.25pt" o:ole="">
+            <v:imagedata r:id="rId10" o:title=""/>
           </v:shape>
-          <w:control r:id="rId34" w:name="DefaultOcxName27" w:shapeid="_x0000_i1230"/>
+          <w:control r:id="rId37" w:name="DefaultOcxName27" w:shapeid="_x0000_i1181"/>
         </w:object>
       </w:r>
       <w:r>
@@ -1326,11 +1496,11 @@
           <w:sz w:val="24"/>
           <w:szCs w:val="24"/>
         </w:rPr>
-        <w:object w:dxaOrig="1440" w:dyaOrig="1440">
-          <v:shape id="_x0000_i1231" type="#_x0000_t75" style="width:20.25pt;height:17.25pt" o:ole="">
-            <v:imagedata r:id="rId5" o:title=""/>
+        <w:object w:dxaOrig="225" w:dyaOrig="225">
+          <v:shape id="_x0000_i1184" type="#_x0000_t75" style="width:20.25pt;height:17.25pt" o:ole="">
+            <v:imagedata r:id="rId10" o:title=""/>
           </v:shape>
-          <w:control r:id="rId35" w:name="DefaultOcxName28" w:shapeid="_x0000_i1231"/>
+          <w:control r:id="rId38" w:name="DefaultOcxName28" w:shapeid="_x0000_i1184"/>
         </w:object>
       </w:r>
       <w:r>
@@ -1364,11 +1534,11 @@
           <w:sz w:val="24"/>
           <w:szCs w:val="24"/>
         </w:rPr>
-        <w:object w:dxaOrig="1440" w:dyaOrig="1440">
-          <v:shape id="_x0000_i1181" type="#_x0000_t75" style="width:20.25pt;height:17.25pt" o:ole="">
-            <v:imagedata r:id="rId5" o:title=""/>
+        <w:object w:dxaOrig="225" w:dyaOrig="225">
+          <v:shape id="_x0000_i1187" type="#_x0000_t75" style="width:20.25pt;height:17.25pt" o:ole="">
+            <v:imagedata r:id="rId10" o:title=""/>
           </v:shape>
-          <w:control r:id="rId36" w:name="DefaultOcxName29" w:shapeid="_x0000_i1181"/>
+          <w:control r:id="rId39" w:name="DefaultOcxName29" w:shapeid="_x0000_i1187"/>
         </w:object>
       </w:r>
       <w:r>
@@ -1402,11 +1572,11 @@
           <w:sz w:val="24"/>
           <w:szCs w:val="24"/>
         </w:rPr>
-        <w:object w:dxaOrig="1440" w:dyaOrig="1440">
-          <v:shape id="_x0000_i1232" type="#_x0000_t75" style="width:20.25pt;height:17.25pt" o:ole="">
-            <v:imagedata r:id="rId5" o:title=""/>
+        <w:object w:dxaOrig="225" w:dyaOrig="225">
+          <v:shape id="_x0000_i1190" type="#_x0000_t75" style="width:20.25pt;height:17.25pt" o:ole="">
+            <v:imagedata r:id="rId10" o:title=""/>
           </v:shape>
-          <w:control r:id="rId37" w:name="DefaultOcxName30" w:shapeid="_x0000_i1232"/>
+          <w:control r:id="rId40" w:name="DefaultOcxName30" w:shapeid="_x0000_i1190"/>
         </w:object>
       </w:r>
       <w:r>
@@ -1441,7 +1611,18 @@
           <w:sz w:val="30"/>
           <w:szCs w:val="30"/>
         </w:rPr>
-        <w:t>Week 5</w:t>
+        <w:t xml:space="preserve">Week </w:t>
+      </w:r>
+      <w:r>
+        <w:rPr>
+          <w:rFonts w:ascii="Segoe UI" w:eastAsia="Times New Roman" w:hAnsi="Segoe UI" w:cs="Segoe UI"/>
+          <w:b/>
+          <w:bCs/>
+          <w:color w:val="333333"/>
+          <w:sz w:val="30"/>
+          <w:szCs w:val="30"/>
+        </w:rPr>
+        <w:t>6</w:t>
       </w:r>
     </w:p>
     <w:p>
@@ -1465,11 +1646,11 @@
           <w:sz w:val="24"/>
           <w:szCs w:val="24"/>
         </w:rPr>
-        <w:object w:dxaOrig="1440" w:dyaOrig="1440">
-          <v:shape id="_x0000_i1179" type="#_x0000_t75" style="width:20.25pt;height:17.25pt" o:ole="">
-            <v:imagedata r:id="rId5" o:title=""/>
+        <w:object w:dxaOrig="225" w:dyaOrig="225">
+          <v:shape id="_x0000_i1193" type="#_x0000_t75" style="width:20.25pt;height:17.25pt" o:ole="">
+            <v:imagedata r:id="rId10" o:title=""/>
           </v:shape>
-          <w:control r:id="rId38" w:name="DefaultOcxName31" w:shapeid="_x0000_i1179"/>
+          <w:control r:id="rId41" w:name="DefaultOcxName31" w:shapeid="_x0000_i1193"/>
         </w:object>
       </w:r>
       <w:r>
@@ -1503,11 +1684,11 @@
           <w:sz w:val="24"/>
           <w:szCs w:val="24"/>
         </w:rPr>
-        <w:object w:dxaOrig="1440" w:dyaOrig="1440">
-          <v:shape id="_x0000_i1233" type="#_x0000_t75" style="width:20.25pt;height:17.25pt" o:ole="">
-            <v:imagedata r:id="rId5" o:title=""/>
+        <w:object w:dxaOrig="225" w:dyaOrig="225">
+          <v:shape id="_x0000_i1196" type="#_x0000_t75" style="width:20.25pt;height:17.25pt" o:ole="">
+            <v:imagedata r:id="rId10" o:title=""/>
           </v:shape>
-          <w:control r:id="rId39" w:name="DefaultOcxName32" w:shapeid="_x0000_i1233"/>
+          <w:control r:id="rId42" w:name="DefaultOcxName32" w:shapeid="_x0000_i1196"/>
         </w:object>
       </w:r>
       <w:r>
@@ -1541,11 +1722,11 @@
           <w:sz w:val="24"/>
           <w:szCs w:val="24"/>
         </w:rPr>
-        <w:object w:dxaOrig="1440" w:dyaOrig="1440">
-          <v:shape id="_x0000_i1234" type="#_x0000_t75" style="width:20.25pt;height:17.25pt" o:ole="">
-            <v:imagedata r:id="rId5" o:title=""/>
+        <w:object w:dxaOrig="225" w:dyaOrig="225">
+          <v:shape id="_x0000_i1199" type="#_x0000_t75" style="width:20.25pt;height:17.25pt" o:ole="">
+            <v:imagedata r:id="rId10" o:title=""/>
           </v:shape>
-          <w:control r:id="rId40" w:name="DefaultOcxName33" w:shapeid="_x0000_i1234"/>
+          <w:control r:id="rId43" w:name="DefaultOcxName33" w:shapeid="_x0000_i1199"/>
         </w:object>
       </w:r>
       <w:r>
@@ -1579,11 +1760,12 @@
           <w:sz w:val="24"/>
           <w:szCs w:val="24"/>
         </w:rPr>
-        <w:object w:dxaOrig="1440" w:dyaOrig="1440">
-          <v:shape id="_x0000_i1235" type="#_x0000_t75" style="width:20.25pt;height:17.25pt" o:ole="">
-            <v:imagedata r:id="rId5" o:title=""/>
+        <w:lastRenderedPageBreak/>
+        <w:object w:dxaOrig="225" w:dyaOrig="225">
+          <v:shape id="_x0000_i1202" type="#_x0000_t75" style="width:20.25pt;height:17.25pt" o:ole="">
+            <v:imagedata r:id="rId10" o:title=""/>
           </v:shape>
-          <w:control r:id="rId41" w:name="DefaultOcxName34" w:shapeid="_x0000_i1235"/>
+          <w:control r:id="rId44" w:name="DefaultOcxName34" w:shapeid="_x0000_i1202"/>
         </w:object>
       </w:r>
       <w:r>
@@ -1617,12 +1799,11 @@
           <w:sz w:val="24"/>
           <w:szCs w:val="24"/>
         </w:rPr>
-        <w:lastRenderedPageBreak/>
-        <w:object w:dxaOrig="1440" w:dyaOrig="1440">
-          <v:shape id="_x0000_i1236" type="#_x0000_t75" style="width:20.25pt;height:17.25pt" o:ole="">
-            <v:imagedata r:id="rId5" o:title=""/>
+        <w:object w:dxaOrig="225" w:dyaOrig="225">
+          <v:shape id="_x0000_i1205" type="#_x0000_t75" style="width:20.25pt;height:17.25pt" o:ole="">
+            <v:imagedata r:id="rId10" o:title=""/>
           </v:shape>
-          <w:control r:id="rId42" w:name="DefaultOcxName35" w:shapeid="_x0000_i1236"/>
+          <w:control r:id="rId45" w:name="DefaultOcxName35" w:shapeid="_x0000_i1205"/>
         </w:object>
       </w:r>
       <w:r>
@@ -1656,11 +1837,11 @@
           <w:sz w:val="24"/>
           <w:szCs w:val="24"/>
         </w:rPr>
-        <w:object w:dxaOrig="1440" w:dyaOrig="1440">
-          <v:shape id="_x0000_i1237" type="#_x0000_t75" style="width:20.25pt;height:17.25pt" o:ole="">
-            <v:imagedata r:id="rId5" o:title=""/>
+        <w:object w:dxaOrig="225" w:dyaOrig="225">
+          <v:shape id="_x0000_i1208" type="#_x0000_t75" style="width:20.25pt;height:17.25pt" o:ole="">
+            <v:imagedata r:id="rId10" o:title=""/>
           </v:shape>
-          <w:control r:id="rId43" w:name="DefaultOcxName36" w:shapeid="_x0000_i1237"/>
+          <w:control r:id="rId46" w:name="DefaultOcxName36" w:shapeid="_x0000_i1208"/>
         </w:object>
       </w:r>
       <w:r>
@@ -1695,7 +1876,7 @@
           <w:sz w:val="30"/>
           <w:szCs w:val="30"/>
         </w:rPr>
-        <w:t>Week 6</w:t>
+        <w:t>Week 7</w:t>
       </w:r>
     </w:p>
     <w:p>
@@ -1719,11 +1900,11 @@
           <w:sz w:val="24"/>
           <w:szCs w:val="24"/>
         </w:rPr>
-        <w:object w:dxaOrig="1440" w:dyaOrig="1440">
-          <v:shape id="_x0000_i1173" type="#_x0000_t75" style="width:20.25pt;height:17.25pt" o:ole="">
-            <v:imagedata r:id="rId5" o:title=""/>
+        <w:object w:dxaOrig="225" w:dyaOrig="225">
+          <v:shape id="_x0000_i1211" type="#_x0000_t75" style="width:20.25pt;height:17.25pt" o:ole="">
+            <v:imagedata r:id="rId10" o:title=""/>
           </v:shape>
-          <w:control r:id="rId44" w:name="DefaultOcxName37" w:shapeid="_x0000_i1173"/>
+          <w:control r:id="rId47" w:name="DefaultOcxName37" w:shapeid="_x0000_i1211"/>
         </w:object>
       </w:r>
       <w:r>
@@ -1757,11 +1938,11 @@
           <w:sz w:val="24"/>
           <w:szCs w:val="24"/>
         </w:rPr>
-        <w:object w:dxaOrig="1440" w:dyaOrig="1440">
-          <v:shape id="_x0000_i1172" type="#_x0000_t75" style="width:20.25pt;height:17.25pt" o:ole="">
-            <v:imagedata r:id="rId5" o:title=""/>
+        <w:object w:dxaOrig="225" w:dyaOrig="225">
+          <v:shape id="_x0000_i1214" type="#_x0000_t75" style="width:20.25pt;height:17.25pt" o:ole="">
+            <v:imagedata r:id="rId10" o:title=""/>
           </v:shape>
-          <w:control r:id="rId45" w:name="DefaultOcxName38" w:shapeid="_x0000_i1172"/>
+          <w:control r:id="rId48" w:name="DefaultOcxName38" w:shapeid="_x0000_i1214"/>
         </w:object>
       </w:r>
       <w:r>
@@ -1771,8 +1952,19 @@
           <w:sz w:val="24"/>
           <w:szCs w:val="24"/>
         </w:rPr>
-        <w:t> Integration with google maps api</w:t>
-      </w:r>
+        <w:t xml:space="preserve"> Integration with google maps </w:t>
+      </w:r>
+      <w:proofErr w:type="spellStart"/>
+      <w:r>
+        <w:rPr>
+          <w:rFonts w:ascii="Segoe UI" w:eastAsia="Times New Roman" w:hAnsi="Segoe UI" w:cs="Segoe UI"/>
+          <w:color w:val="333333"/>
+          <w:sz w:val="24"/>
+          <w:szCs w:val="24"/>
+        </w:rPr>
+        <w:t>api</w:t>
+      </w:r>
+      <w:proofErr w:type="spellEnd"/>
     </w:p>
     <w:p>
       <w:pPr>
@@ -1795,11 +1987,11 @@
           <w:sz w:val="24"/>
           <w:szCs w:val="24"/>
         </w:rPr>
-        <w:object w:dxaOrig="1440" w:dyaOrig="1440">
-          <v:shape id="_x0000_i1171" type="#_x0000_t75" style="width:20.25pt;height:17.25pt" o:ole="">
-            <v:imagedata r:id="rId5" o:title=""/>
+        <w:object w:dxaOrig="225" w:dyaOrig="225">
+          <v:shape id="_x0000_i1217" type="#_x0000_t75" style="width:20.25pt;height:17.25pt" o:ole="">
+            <v:imagedata r:id="rId10" o:title=""/>
           </v:shape>
-          <w:control r:id="rId46" w:name="DefaultOcxName39" w:shapeid="_x0000_i1171"/>
+          <w:control r:id="rId49" w:name="DefaultOcxName39" w:shapeid="_x0000_i1217"/>
         </w:object>
       </w:r>
       <w:r>
@@ -1833,11 +2025,11 @@
           <w:sz w:val="24"/>
           <w:szCs w:val="24"/>
         </w:rPr>
-        <w:object w:dxaOrig="1440" w:dyaOrig="1440">
-          <v:shape id="_x0000_i1238" type="#_x0000_t75" style="width:20.25pt;height:17.25pt" o:ole="">
-            <v:imagedata r:id="rId5" o:title=""/>
+        <w:object w:dxaOrig="225" w:dyaOrig="225">
+          <v:shape id="_x0000_i1220" type="#_x0000_t75" style="width:20.25pt;height:17.25pt" o:ole="">
+            <v:imagedata r:id="rId10" o:title=""/>
           </v:shape>
-          <w:control r:id="rId47" w:name="DefaultOcxName40" w:shapeid="_x0000_i1238"/>
+          <w:control r:id="rId50" w:name="DefaultOcxName40" w:shapeid="_x0000_i1220"/>
         </w:object>
       </w:r>
       <w:r>
@@ -1871,11 +2063,11 @@
           <w:sz w:val="24"/>
           <w:szCs w:val="24"/>
         </w:rPr>
-        <w:object w:dxaOrig="1440" w:dyaOrig="1440">
-          <v:shape id="_x0000_i1169" type="#_x0000_t75" style="width:20.25pt;height:17.25pt" o:ole="">
-            <v:imagedata r:id="rId5" o:title=""/>
+        <w:object w:dxaOrig="225" w:dyaOrig="225">
+          <v:shape id="_x0000_i1223" type="#_x0000_t75" style="width:20.25pt;height:17.25pt" o:ole="">
+            <v:imagedata r:id="rId10" o:title=""/>
           </v:shape>
-          <w:control r:id="rId48" w:name="DefaultOcxName41" w:shapeid="_x0000_i1169"/>
+          <w:control r:id="rId51" w:name="DefaultOcxName41" w:shapeid="_x0000_i1223"/>
         </w:object>
       </w:r>
       <w:r>
@@ -1885,8 +2077,19 @@
           <w:sz w:val="24"/>
           <w:szCs w:val="24"/>
         </w:rPr>
-        <w:t> Set up Continuous Integration on openshift</w:t>
-      </w:r>
+        <w:t xml:space="preserve"> Set up Continuous Integration on </w:t>
+      </w:r>
+      <w:proofErr w:type="spellStart"/>
+      <w:r>
+        <w:rPr>
+          <w:rFonts w:ascii="Segoe UI" w:eastAsia="Times New Roman" w:hAnsi="Segoe UI" w:cs="Segoe UI"/>
+          <w:color w:val="333333"/>
+          <w:sz w:val="24"/>
+          <w:szCs w:val="24"/>
+        </w:rPr>
+        <w:t>openshift</w:t>
+      </w:r>
+      <w:proofErr w:type="spellEnd"/>
     </w:p>
     <w:p>
       <w:pPr>
@@ -1910,7 +2113,7 @@
           <w:sz w:val="30"/>
           <w:szCs w:val="30"/>
         </w:rPr>
-        <w:t>Week 7</w:t>
+        <w:t>Week 8</w:t>
       </w:r>
     </w:p>
     <w:p>
@@ -1934,11 +2137,11 @@
           <w:sz w:val="24"/>
           <w:szCs w:val="24"/>
         </w:rPr>
-        <w:object w:dxaOrig="1440" w:dyaOrig="1440">
-          <v:shape id="_x0000_i1239" type="#_x0000_t75" style="width:20.25pt;height:17.25pt" o:ole="">
-            <v:imagedata r:id="rId5" o:title=""/>
+        <w:object w:dxaOrig="225" w:dyaOrig="225">
+          <v:shape id="_x0000_i1226" type="#_x0000_t75" style="width:20.25pt;height:17.25pt" o:ole="">
+            <v:imagedata r:id="rId10" o:title=""/>
           </v:shape>
-          <w:control r:id="rId49" w:name="DefaultOcxName42" w:shapeid="_x0000_i1239"/>
+          <w:control r:id="rId52" w:name="DefaultOcxName42" w:shapeid="_x0000_i1226"/>
         </w:object>
       </w:r>
       <w:r>
@@ -1972,11 +2175,11 @@
           <w:sz w:val="24"/>
           <w:szCs w:val="24"/>
         </w:rPr>
-        <w:object w:dxaOrig="1440" w:dyaOrig="1440">
-          <v:shape id="_x0000_i1167" type="#_x0000_t75" style="width:20.25pt;height:17.25pt" o:ole="">
-            <v:imagedata r:id="rId5" o:title=""/>
+        <w:object w:dxaOrig="225" w:dyaOrig="225">
+          <v:shape id="_x0000_i1229" type="#_x0000_t75" style="width:20.25pt;height:17.25pt" o:ole="">
+            <v:imagedata r:id="rId10" o:title=""/>
           </v:shape>
-          <w:control r:id="rId50" w:name="DefaultOcxName43" w:shapeid="_x0000_i1167"/>
+          <w:control r:id="rId53" w:name="DefaultOcxName43" w:shapeid="_x0000_i1229"/>
         </w:object>
       </w:r>
       <w:r>
@@ -2010,11 +2213,11 @@
           <w:sz w:val="24"/>
           <w:szCs w:val="24"/>
         </w:rPr>
-        <w:object w:dxaOrig="1440" w:dyaOrig="1440">
-          <v:shape id="_x0000_i1166" type="#_x0000_t75" style="width:20.25pt;height:17.25pt" o:ole="">
-            <v:imagedata r:id="rId5" o:title=""/>
+        <w:object w:dxaOrig="225" w:dyaOrig="225">
+          <v:shape id="_x0000_i1232" type="#_x0000_t75" style="width:20.25pt;height:17.25pt" o:ole="">
+            <v:imagedata r:id="rId10" o:title=""/>
           </v:shape>
-          <w:control r:id="rId51" w:name="DefaultOcxName44" w:shapeid="_x0000_i1166"/>
+          <w:control r:id="rId54" w:name="DefaultOcxName44" w:shapeid="_x0000_i1232"/>
         </w:object>
       </w:r>
       <w:r>
@@ -2048,11 +2251,11 @@
           <w:sz w:val="24"/>
           <w:szCs w:val="24"/>
         </w:rPr>
-        <w:object w:dxaOrig="1440" w:dyaOrig="1440">
-          <v:shape id="_x0000_i1165" type="#_x0000_t75" style="width:20.25pt;height:17.25pt" o:ole="">
-            <v:imagedata r:id="rId5" o:title=""/>
+        <w:object w:dxaOrig="225" w:dyaOrig="225">
+          <v:shape id="_x0000_i1235" type="#_x0000_t75" style="width:20.25pt;height:17.25pt" o:ole="">
+            <v:imagedata r:id="rId10" o:title=""/>
           </v:shape>
-          <w:control r:id="rId52" w:name="DefaultOcxName45" w:shapeid="_x0000_i1165"/>
+          <w:control r:id="rId55" w:name="DefaultOcxName45" w:shapeid="_x0000_i1235"/>
         </w:object>
       </w:r>
       <w:r>
@@ -2087,7 +2290,7 @@
           <w:sz w:val="30"/>
           <w:szCs w:val="30"/>
         </w:rPr>
-        <w:t>Week 8</w:t>
+        <w:t>Week 9</w:t>
       </w:r>
     </w:p>
     <w:p>
@@ -2111,11 +2314,11 @@
           <w:sz w:val="24"/>
           <w:szCs w:val="24"/>
         </w:rPr>
-        <w:object w:dxaOrig="1440" w:dyaOrig="1440">
-          <v:shape id="_x0000_i1164" type="#_x0000_t75" style="width:20.25pt;height:17.25pt" o:ole="">
-            <v:imagedata r:id="rId5" o:title=""/>
+        <w:object w:dxaOrig="225" w:dyaOrig="225">
+          <v:shape id="_x0000_i1238" type="#_x0000_t75" style="width:20.25pt;height:17.25pt" o:ole="">
+            <v:imagedata r:id="rId10" o:title=""/>
           </v:shape>
-          <w:control r:id="rId53" w:name="DefaultOcxName46" w:shapeid="_x0000_i1164"/>
+          <w:control r:id="rId56" w:name="DefaultOcxName46" w:shapeid="_x0000_i1238"/>
         </w:object>
       </w:r>
       <w:r>
@@ -2149,11 +2352,11 @@
           <w:sz w:val="24"/>
           <w:szCs w:val="24"/>
         </w:rPr>
-        <w:object w:dxaOrig="1440" w:dyaOrig="1440">
-          <v:shape id="_x0000_i1163" type="#_x0000_t75" style="width:20.25pt;height:17.25pt" o:ole="">
-            <v:imagedata r:id="rId5" o:title=""/>
+        <w:object w:dxaOrig="225" w:dyaOrig="225">
+          <v:shape id="_x0000_i1241" type="#_x0000_t75" style="width:20.25pt;height:17.25pt" o:ole="">
+            <v:imagedata r:id="rId10" o:title=""/>
           </v:shape>
-          <w:control r:id="rId54" w:name="DefaultOcxName47" w:shapeid="_x0000_i1163"/>
+          <w:control r:id="rId57" w:name="DefaultOcxName47" w:shapeid="_x0000_i1241"/>
         </w:object>
       </w:r>
       <w:r>
@@ -2187,11 +2390,11 @@
           <w:sz w:val="24"/>
           <w:szCs w:val="24"/>
         </w:rPr>
-        <w:object w:dxaOrig="1440" w:dyaOrig="1440">
-          <v:shape id="_x0000_i1162" type="#_x0000_t75" style="width:20.25pt;height:17.25pt" o:ole="">
-            <v:imagedata r:id="rId5" o:title=""/>
+        <w:object w:dxaOrig="225" w:dyaOrig="225">
+          <v:shape id="_x0000_i1244" type="#_x0000_t75" style="width:20.25pt;height:17.25pt" o:ole="">
+            <v:imagedata r:id="rId10" o:title=""/>
           </v:shape>
-          <w:control r:id="rId55" w:name="DefaultOcxName48" w:shapeid="_x0000_i1162"/>
+          <w:control r:id="rId58" w:name="DefaultOcxName48" w:shapeid="_x0000_i1244"/>
         </w:object>
       </w:r>
       <w:r>
@@ -2226,7 +2429,7 @@
           <w:sz w:val="30"/>
           <w:szCs w:val="30"/>
         </w:rPr>
-        <w:t>Week 9</w:t>
+        <w:t>Week 10</w:t>
       </w:r>
     </w:p>
     <w:p>
@@ -2250,11 +2453,11 @@
           <w:sz w:val="24"/>
           <w:szCs w:val="24"/>
         </w:rPr>
-        <w:object w:dxaOrig="1440" w:dyaOrig="1440">
-          <v:shape id="_x0000_i1240" type="#_x0000_t75" style="width:20.25pt;height:17.25pt" o:ole="">
-            <v:imagedata r:id="rId5" o:title=""/>
+        <w:object w:dxaOrig="225" w:dyaOrig="225">
+          <v:shape id="_x0000_i1247" type="#_x0000_t75" style="width:20.25pt;height:17.25pt" o:ole="">
+            <v:imagedata r:id="rId10" o:title=""/>
           </v:shape>
-          <w:control r:id="rId56" w:name="DefaultOcxName49" w:shapeid="_x0000_i1240"/>
+          <w:control r:id="rId59" w:name="DefaultOcxName49" w:shapeid="_x0000_i1247"/>
         </w:object>
       </w:r>
       <w:r>
@@ -2288,11 +2491,11 @@
           <w:sz w:val="24"/>
           <w:szCs w:val="24"/>
         </w:rPr>
-        <w:object w:dxaOrig="1440" w:dyaOrig="1440">
-          <v:shape id="_x0000_i1241" type="#_x0000_t75" style="width:20.25pt;height:17.25pt" o:ole="">
-            <v:imagedata r:id="rId5" o:title=""/>
+        <w:object w:dxaOrig="225" w:dyaOrig="225">
+          <v:shape id="_x0000_i1250" type="#_x0000_t75" style="width:20.25pt;height:17.25pt" o:ole="">
+            <v:imagedata r:id="rId10" o:title=""/>
           </v:shape>
-          <w:control r:id="rId57" w:name="DefaultOcxName50" w:shapeid="_x0000_i1241"/>
+          <w:control r:id="rId60" w:name="DefaultOcxName50" w:shapeid="_x0000_i1250"/>
         </w:object>
       </w:r>
       <w:r>
@@ -2302,8 +2505,39 @@
           <w:sz w:val="24"/>
           <w:szCs w:val="24"/>
         </w:rPr>
-        <w:t> Create databse on openshift</w:t>
-      </w:r>
+        <w:t xml:space="preserve"> Create </w:t>
+      </w:r>
+      <w:proofErr w:type="spellStart"/>
+      <w:r>
+        <w:rPr>
+          <w:rFonts w:ascii="Segoe UI" w:eastAsia="Times New Roman" w:hAnsi="Segoe UI" w:cs="Segoe UI"/>
+          <w:color w:val="333333"/>
+          <w:sz w:val="24"/>
+          <w:szCs w:val="24"/>
+        </w:rPr>
+        <w:t>databse</w:t>
+      </w:r>
+      <w:proofErr w:type="spellEnd"/>
+      <w:r>
+        <w:rPr>
+          <w:rFonts w:ascii="Segoe UI" w:eastAsia="Times New Roman" w:hAnsi="Segoe UI" w:cs="Segoe UI"/>
+          <w:color w:val="333333"/>
+          <w:sz w:val="24"/>
+          <w:szCs w:val="24"/>
+        </w:rPr>
+        <w:t xml:space="preserve"> on </w:t>
+      </w:r>
+      <w:proofErr w:type="spellStart"/>
+      <w:r>
+        <w:rPr>
+          <w:rFonts w:ascii="Segoe UI" w:eastAsia="Times New Roman" w:hAnsi="Segoe UI" w:cs="Segoe UI"/>
+          <w:color w:val="333333"/>
+          <w:sz w:val="24"/>
+          <w:szCs w:val="24"/>
+        </w:rPr>
+        <w:t>openshift</w:t>
+      </w:r>
+      <w:proofErr w:type="spellEnd"/>
     </w:p>
     <w:p>
       <w:pPr>
@@ -2326,11 +2560,11 @@
           <w:sz w:val="24"/>
           <w:szCs w:val="24"/>
         </w:rPr>
-        <w:object w:dxaOrig="1440" w:dyaOrig="1440">
-          <v:shape id="_x0000_i1242" type="#_x0000_t75" style="width:20.25pt;height:17.25pt" o:ole="">
-            <v:imagedata r:id="rId5" o:title=""/>
+        <w:object w:dxaOrig="225" w:dyaOrig="225">
+          <v:shape id="_x0000_i1253" type="#_x0000_t75" style="width:20.25pt;height:17.25pt" o:ole="">
+            <v:imagedata r:id="rId10" o:title=""/>
           </v:shape>
-          <w:control r:id="rId58" w:name="DefaultOcxName51" w:shapeid="_x0000_i1242"/>
+          <w:control r:id="rId61" w:name="DefaultOcxName51" w:shapeid="_x0000_i1253"/>
         </w:object>
       </w:r>
       <w:r>
@@ -2340,8 +2574,39 @@
           <w:sz w:val="24"/>
           <w:szCs w:val="24"/>
         </w:rPr>
-        <w:t> Set up authentication and db access in app on openshift</w:t>
-      </w:r>
+        <w:t xml:space="preserve"> Set up authentication and </w:t>
+      </w:r>
+      <w:proofErr w:type="spellStart"/>
+      <w:r>
+        <w:rPr>
+          <w:rFonts w:ascii="Segoe UI" w:eastAsia="Times New Roman" w:hAnsi="Segoe UI" w:cs="Segoe UI"/>
+          <w:color w:val="333333"/>
+          <w:sz w:val="24"/>
+          <w:szCs w:val="24"/>
+        </w:rPr>
+        <w:t>db</w:t>
+      </w:r>
+      <w:proofErr w:type="spellEnd"/>
+      <w:r>
+        <w:rPr>
+          <w:rFonts w:ascii="Segoe UI" w:eastAsia="Times New Roman" w:hAnsi="Segoe UI" w:cs="Segoe UI"/>
+          <w:color w:val="333333"/>
+          <w:sz w:val="24"/>
+          <w:szCs w:val="24"/>
+        </w:rPr>
+        <w:t xml:space="preserve"> access in app on </w:t>
+      </w:r>
+      <w:proofErr w:type="spellStart"/>
+      <w:r>
+        <w:rPr>
+          <w:rFonts w:ascii="Segoe UI" w:eastAsia="Times New Roman" w:hAnsi="Segoe UI" w:cs="Segoe UI"/>
+          <w:color w:val="333333"/>
+          <w:sz w:val="24"/>
+          <w:szCs w:val="24"/>
+        </w:rPr>
+        <w:t>openshift</w:t>
+      </w:r>
+      <w:proofErr w:type="spellEnd"/>
     </w:p>
     <w:p>
       <w:pPr>
@@ -2364,11 +2629,11 @@
           <w:sz w:val="24"/>
           <w:szCs w:val="24"/>
         </w:rPr>
-        <w:object w:dxaOrig="1440" w:dyaOrig="1440">
-          <v:shape id="_x0000_i1158" type="#_x0000_t75" style="width:20.25pt;height:17.25pt" o:ole="">
-            <v:imagedata r:id="rId5" o:title=""/>
+        <w:object w:dxaOrig="225" w:dyaOrig="225">
+          <v:shape id="_x0000_i1256" type="#_x0000_t75" style="width:20.25pt;height:17.25pt" o:ole="">
+            <v:imagedata r:id="rId10" o:title=""/>
           </v:shape>
-          <w:control r:id="rId59" w:name="DefaultOcxName52" w:shapeid="_x0000_i1158"/>
+          <w:control r:id="rId62" w:name="DefaultOcxName52" w:shapeid="_x0000_i1256"/>
         </w:object>
       </w:r>
       <w:r>
@@ -2403,70 +2668,7 @@
           <w:sz w:val="30"/>
           <w:szCs w:val="30"/>
         </w:rPr>
-        <w:t>Week 10</w:t>
-      </w:r>
-    </w:p>
-    <w:p>
-      <w:pPr>
-        <w:numPr>
-          <w:ilvl w:val="0"/>
-          <w:numId w:val="12"/>
-        </w:numPr>
-        <w:spacing w:before="100" w:beforeAutospacing="1" w:after="100" w:afterAutospacing="1" w:line="240" w:lineRule="auto"/>
-        <w:rPr>
-          <w:rFonts w:ascii="Segoe UI" w:eastAsia="Times New Roman" w:hAnsi="Segoe UI" w:cs="Segoe UI"/>
-          <w:color w:val="333333"/>
-          <w:sz w:val="24"/>
-          <w:szCs w:val="24"/>
-        </w:rPr>
-      </w:pPr>
-      <w:r>
-        <w:rPr>
-          <w:rFonts w:ascii="Segoe UI" w:eastAsia="Times New Roman" w:hAnsi="Segoe UI" w:cs="Segoe UI"/>
-          <w:color w:val="333333"/>
-          <w:sz w:val="24"/>
-          <w:szCs w:val="24"/>
-        </w:rPr>
         <w:lastRenderedPageBreak/>
-        <w:object w:dxaOrig="1440" w:dyaOrig="1440">
-          <v:shape id="_x0000_i1243" type="#_x0000_t75" style="width:20.25pt;height:17.25pt" o:ole="">
-            <v:imagedata r:id="rId5" o:title=""/>
-          </v:shape>
-          <w:control r:id="rId60" w:name="DefaultOcxName53" w:shapeid="_x0000_i1243"/>
-        </w:object>
-      </w:r>
-      <w:r>
-        <w:rPr>
-          <w:rFonts w:ascii="Segoe UI" w:eastAsia="Times New Roman" w:hAnsi="Segoe UI" w:cs="Segoe UI"/>
-          <w:color w:val="333333"/>
-          <w:sz w:val="24"/>
-          <w:szCs w:val="24"/>
-        </w:rPr>
-        <w:t> Time log entries</w:t>
-      </w:r>
-    </w:p>
-    <w:p>
-      <w:pPr>
-        <w:spacing w:before="360" w:after="240" w:line="240" w:lineRule="auto"/>
-        <w:outlineLvl w:val="2"/>
-        <w:rPr>
-          <w:rFonts w:ascii="Segoe UI" w:eastAsia="Times New Roman" w:hAnsi="Segoe UI" w:cs="Segoe UI"/>
-          <w:b/>
-          <w:bCs/>
-          <w:color w:val="333333"/>
-          <w:sz w:val="30"/>
-          <w:szCs w:val="30"/>
-        </w:rPr>
-      </w:pPr>
-      <w:r>
-        <w:rPr>
-          <w:rFonts w:ascii="Segoe UI" w:eastAsia="Times New Roman" w:hAnsi="Segoe UI" w:cs="Segoe UI"/>
-          <w:b/>
-          <w:bCs/>
-          <w:color w:val="333333"/>
-          <w:sz w:val="30"/>
-          <w:szCs w:val="30"/>
-        </w:rPr>
         <w:t>Week 11</w:t>
       </w:r>
     </w:p>
@@ -2491,11 +2693,11 @@
           <w:sz w:val="24"/>
           <w:szCs w:val="24"/>
         </w:rPr>
-        <w:object w:dxaOrig="1440" w:dyaOrig="1440">
-          <v:shape id="_x0000_i1244" type="#_x0000_t75" style="width:20.25pt;height:17.25pt" o:ole="">
-            <v:imagedata r:id="rId5" o:title=""/>
+        <w:object w:dxaOrig="225" w:dyaOrig="225">
+          <v:shape id="_x0000_i1262" type="#_x0000_t75" style="width:20.25pt;height:17.25pt" o:ole="">
+            <v:imagedata r:id="rId10" o:title=""/>
           </v:shape>
-          <w:control r:id="rId61" w:name="DefaultOcxName54" w:shapeid="_x0000_i1244"/>
+          <w:control r:id="rId63" w:name="DefaultOcxName54" w:shapeid="_x0000_i1262"/>
         </w:object>
       </w:r>
       <w:r>
@@ -2554,11 +2756,11 @@
           <w:sz w:val="24"/>
           <w:szCs w:val="24"/>
         </w:rPr>
-        <w:object w:dxaOrig="1440" w:dyaOrig="1440">
-          <v:shape id="_x0000_i1155" type="#_x0000_t75" style="width:20.25pt;height:17.25pt" o:ole="">
-            <v:imagedata r:id="rId5" o:title=""/>
+        <w:object w:dxaOrig="225" w:dyaOrig="225">
+          <v:shape id="_x0000_i1265" type="#_x0000_t75" style="width:20.25pt;height:17.25pt" o:ole="">
+            <v:imagedata r:id="rId10" o:title=""/>
           </v:shape>
-          <w:control r:id="rId62" w:name="DefaultOcxName55" w:shapeid="_x0000_i1155"/>
+          <w:control r:id="rId64" w:name="DefaultOcxName55" w:shapeid="_x0000_i1265"/>
         </w:object>
       </w:r>
       <w:r>
@@ -2617,11 +2819,11 @@
           <w:sz w:val="24"/>
           <w:szCs w:val="24"/>
         </w:rPr>
-        <w:object w:dxaOrig="1440" w:dyaOrig="1440">
-          <v:shape id="_x0000_i1245" type="#_x0000_t75" style="width:20.25pt;height:17.25pt" o:ole="">
-            <v:imagedata r:id="rId5" o:title=""/>
+        <w:object w:dxaOrig="225" w:dyaOrig="225">
+          <v:shape id="_x0000_i1268" type="#_x0000_t75" style="width:20.25pt;height:17.25pt" o:ole="">
+            <v:imagedata r:id="rId10" o:title=""/>
           </v:shape>
-          <w:control r:id="rId63" w:name="DefaultOcxName56" w:shapeid="_x0000_i1245"/>
+          <w:control r:id="rId65" w:name="DefaultOcxName56" w:shapeid="_x0000_i1268"/>
         </w:object>
       </w:r>
       <w:r>
@@ -2680,11 +2882,11 @@
           <w:sz w:val="24"/>
           <w:szCs w:val="24"/>
         </w:rPr>
-        <w:object w:dxaOrig="1440" w:dyaOrig="1440">
-          <v:shape id="_x0000_i1153" type="#_x0000_t75" style="width:20.25pt;height:17.25pt" o:ole="">
-            <v:imagedata r:id="rId5" o:title=""/>
+        <w:object w:dxaOrig="225" w:dyaOrig="225">
+          <v:shape id="_x0000_i1271" type="#_x0000_t75" style="width:20.25pt;height:17.25pt" o:ole="">
+            <v:imagedata r:id="rId10" o:title=""/>
           </v:shape>
-          <w:control r:id="rId64" w:name="DefaultOcxName57" w:shapeid="_x0000_i1153"/>
+          <w:control r:id="rId66" w:name="DefaultOcxName57" w:shapeid="_x0000_i1271"/>
         </w:object>
       </w:r>
       <w:r>
@@ -2718,11 +2920,11 @@
           <w:sz w:val="24"/>
           <w:szCs w:val="24"/>
         </w:rPr>
-        <w:object w:dxaOrig="1440" w:dyaOrig="1440">
-          <v:shape id="_x0000_i1152" type="#_x0000_t75" style="width:20.25pt;height:17.25pt" o:ole="">
-            <v:imagedata r:id="rId5" o:title=""/>
+        <w:object w:dxaOrig="225" w:dyaOrig="225">
+          <v:shape id="_x0000_i1274" type="#_x0000_t75" style="width:20.25pt;height:17.25pt" o:ole="">
+            <v:imagedata r:id="rId10" o:title=""/>
           </v:shape>
-          <w:control r:id="rId65" w:name="DefaultOcxName58" w:shapeid="_x0000_i1152"/>
+          <w:control r:id="rId67" w:name="DefaultOcxName58" w:shapeid="_x0000_i1274"/>
         </w:object>
       </w:r>
       <w:r>
@@ -2781,11 +2983,11 @@
           <w:sz w:val="24"/>
           <w:szCs w:val="24"/>
         </w:rPr>
-        <w:object w:dxaOrig="1440" w:dyaOrig="1440">
-          <v:shape id="_x0000_i1151" type="#_x0000_t75" style="width:20.25pt;height:17.25pt" o:ole="">
-            <v:imagedata r:id="rId5" o:title=""/>
+        <w:object w:dxaOrig="225" w:dyaOrig="225">
+          <v:shape id="_x0000_i1277" type="#_x0000_t75" style="width:20.25pt;height:17.25pt" o:ole="">
+            <v:imagedata r:id="rId10" o:title=""/>
           </v:shape>
-          <w:control r:id="rId66" w:name="DefaultOcxName59" w:shapeid="_x0000_i1151"/>
+          <w:control r:id="rId68" w:name="DefaultOcxName59" w:shapeid="_x0000_i1277"/>
         </w:object>
       </w:r>
       <w:r>
@@ -2819,11 +3021,11 @@
           <w:sz w:val="24"/>
           <w:szCs w:val="24"/>
         </w:rPr>
-        <w:object w:dxaOrig="1440" w:dyaOrig="1440">
-          <v:shape id="_x0000_i1150" type="#_x0000_t75" style="width:20.25pt;height:17.25pt" o:ole="">
-            <v:imagedata r:id="rId5" o:title=""/>
+        <w:object w:dxaOrig="225" w:dyaOrig="225">
+          <v:shape id="_x0000_i1280" type="#_x0000_t75" style="width:20.25pt;height:17.25pt" o:ole="">
+            <v:imagedata r:id="rId10" o:title=""/>
           </v:shape>
-          <w:control r:id="rId67" w:name="DefaultOcxName60" w:shapeid="_x0000_i1150"/>
+          <w:control r:id="rId69" w:name="DefaultOcxName60" w:shapeid="_x0000_i1280"/>
         </w:object>
       </w:r>
       <w:r>
@@ -2882,11 +3084,11 @@
           <w:sz w:val="24"/>
           <w:szCs w:val="24"/>
         </w:rPr>
-        <w:object w:dxaOrig="1440" w:dyaOrig="1440">
-          <v:shape id="_x0000_i1149" type="#_x0000_t75" style="width:20.25pt;height:17.25pt" o:ole="">
-            <v:imagedata r:id="rId5" o:title=""/>
+        <w:object w:dxaOrig="225" w:dyaOrig="225">
+          <v:shape id="_x0000_i1283" type="#_x0000_t75" style="width:20.25pt;height:17.25pt" o:ole="">
+            <v:imagedata r:id="rId10" o:title=""/>
           </v:shape>
-          <w:control r:id="rId68" w:name="DefaultOcxName61" w:shapeid="_x0000_i1149"/>
+          <w:control r:id="rId70" w:name="DefaultOcxName61" w:shapeid="_x0000_i1283"/>
         </w:object>
       </w:r>
       <w:r>
@@ -6425,6 +6627,14 @@
 <ax:ocx xmlns:ax="http://schemas.microsoft.com/office/2006/activeX" xmlns:r="http://schemas.openxmlformats.org/officeDocument/2006/relationships" ax:classid="{5512D116-5CC6-11CF-8D67-00AA00BDCE1D}" ax:persistence="persistStream" r:id="rId1"/>
 </file>
 
+<file path=word/activeX/activeX63.xml><?xml version="1.0" encoding="utf-8"?>
+<ax:ocx xmlns:ax="http://schemas.microsoft.com/office/2006/activeX" xmlns:r="http://schemas.openxmlformats.org/officeDocument/2006/relationships" ax:classid="{5512D116-5CC6-11CF-8D67-00AA00BDCE1D}" ax:persistence="persistStream" r:id="rId1"/>
+</file>
+
+<file path=word/activeX/activeX64.xml><?xml version="1.0" encoding="utf-8"?>
+<ax:ocx xmlns:ax="http://schemas.microsoft.com/office/2006/activeX" xmlns:r="http://schemas.openxmlformats.org/officeDocument/2006/relationships" ax:classid="{5512D116-5CC6-11CF-8D67-00AA00BDCE1D}" ax:persistence="persistStream" r:id="rId1"/>
+</file>
+
 <file path=word/activeX/activeX7.xml><?xml version="1.0" encoding="utf-8"?>
 <ax:ocx xmlns:ax="http://schemas.microsoft.com/office/2006/activeX" xmlns:r="http://schemas.openxmlformats.org/officeDocument/2006/relationships" ax:classid="{5512D116-5CC6-11CF-8D67-00AA00BDCE1D}" ax:persistence="persistStream" r:id="rId1"/>
 </file>

</xml_diff>